<commit_message>
new graphs and data, also small bug fix in graphs
</commit_message>
<xml_diff>
--- a/text_work/synopsis.docx
+++ b/text_work/synopsis.docx
@@ -34,7 +34,35 @@
           <w:sz w:val="24"/>
           <w:szCs w:val="24"/>
         </w:rPr>
-        <w:t xml:space="preserve">Drag is a central element in flow analysis, for example, the calculation of drag within an urban canopy is a widely researched subject. Recently, a new technique was developed to follow the trajectories of specific particles within the canopy. Using this technique, data was measured from an urban canopy model inside a wind tunnel. From the collected data, a potential connection between the acceleration of the wind particles and the drag force exhibited by buildings was investigated. This was done by firstly calculating the Reynolds Stresses using the velocities of the particles, using the data about the Reynolds Stresses the drag was inferred. Alongside that, the acceleration of the particles was calculated at different heights. The drag calculated from the Reynolds Stresses behaved as expected, starting in a sharp decent and afterwards slowly increasing as height increases. The acceleration measurements behaved </w:t>
+        <w:t xml:space="preserve">Drag is a central element in flow analysis, for example, the calculation of drag within an urban canopy is a widely researched subject. Recently, a new technique was developed to follow the trajectories of specific particles within the canopy. Using this technique, data was measured from an urban canopy model inside a wind tunnel. From the collected data, a potential connection between the acceleration of the wind particles and the drag force exhibited by buildings was investigated. This was done by firstly calculating the Reynolds Stresses using the velocities of the </w:t>
+      </w:r>
+      <w:r>
+        <w:rPr>
+          <w:sz w:val="24"/>
+          <w:szCs w:val="24"/>
+        </w:rPr>
+        <w:t>particles. Then,</w:t>
+      </w:r>
+      <w:r>
+        <w:rPr>
+          <w:sz w:val="24"/>
+          <w:szCs w:val="24"/>
+        </w:rPr>
+        <w:t xml:space="preserve"> using the data about the Reynolds Stresses the drag was inferred. Alongside that, the acceleration of the particles was calculated at different heights. The drag calculated from the Reynolds Stresses behaved as expected, starting </w:t>
+      </w:r>
+      <w:r>
+        <w:rPr>
+          <w:sz w:val="24"/>
+          <w:szCs w:val="24"/>
+        </w:rPr>
+        <w:t>with</w:t>
+      </w:r>
+      <w:r>
+        <w:rPr>
+          <w:sz w:val="24"/>
+          <w:szCs w:val="24"/>
+        </w:rPr>
+        <w:t xml:space="preserve"> a sharp decent and afterwards slowly increasing as height increases. The acceleration measurements behaved </w:t>
       </w:r>
       <w:r>
         <w:rPr>
@@ -43,8 +71,6 @@
         </w:rPr>
         <w:t>similarly, excluding a small drop near the edge of the canopy. Despite the similarities in behavior, the connection wasn’t clear enough and it appears that at the very least no linear relationship exists between the two values. Even without a simple connection, the scale of the Reynolds Stresses was the same as the acceleration, and more research on the matter is encouraged.</w:t>
       </w:r>
-      <w:bookmarkStart w:id="0" w:name="_GoBack"/>
-      <w:bookmarkEnd w:id="0"/>
     </w:p>
     <w:p>
       <w:pPr>
@@ -69,10 +95,10 @@
                   <wp:posOffset>4160520</wp:posOffset>
                 </wp:positionH>
                 <wp:positionV relativeFrom="paragraph">
-                  <wp:posOffset>334645</wp:posOffset>
+                  <wp:posOffset>334010</wp:posOffset>
                 </wp:positionV>
-                <wp:extent cx="2374265" cy="2468880"/>
-                <wp:effectExtent l="0" t="0" r="22860" b="26670"/>
+                <wp:extent cx="2374265" cy="2461260"/>
+                <wp:effectExtent l="0" t="0" r="22860" b="15240"/>
                 <wp:wrapNone/>
                 <wp:docPr id="307" name="Text Box 2"/>
                 <wp:cNvGraphicFramePr>
@@ -87,7 +113,7 @@
                       <wps:spPr bwMode="auto">
                         <a:xfrm>
                           <a:off x="0" y="0"/>
-                          <a:ext cx="2374265" cy="2468880"/>
+                          <a:ext cx="2374265" cy="2461260"/>
                         </a:xfrm>
                         <a:prstGeom prst="rect">
                           <a:avLst/>
@@ -133,7 +159,28 @@
                                 <w:b/>
                                 <w:bCs/>
                               </w:rPr>
-                              <w:t xml:space="preserve"> with velocity of 4 m/s above the canopy</w:t>
+                              <w:t xml:space="preserve"> when</w:t>
+                            </w:r>
+                            <w:r>
+                              <w:rPr>
+                                <w:b/>
+                                <w:bCs/>
+                              </w:rPr>
+                              <w:t xml:space="preserve"> </w:t>
+                            </w:r>
+                            <w:r>
+                              <w:rPr>
+                                <w:b/>
+                                <w:bCs/>
+                              </w:rPr>
+                              <w:t>the velocity above the canopy is</w:t>
+                            </w:r>
+                            <w:r>
+                              <w:rPr>
+                                <w:b/>
+                                <w:bCs/>
+                              </w:rPr>
+                              <w:t xml:space="preserve"> 4 m/s</w:t>
                             </w:r>
                             <w:r>
                               <w:rPr>
@@ -172,7 +219,7 @@
                 <v:stroke joinstyle="miter"/>
                 <v:path gradientshapeok="t" o:connecttype="rect"/>
               </v:shapetype>
-              <v:shape id="Text Box 2" o:spid="_x0000_s1026" type="#_x0000_t202" style="position:absolute;margin-left:327.6pt;margin-top:26.35pt;width:186.95pt;height:194.4pt;z-index:251659264;visibility:visible;mso-wrap-style:square;mso-width-percent:400;mso-height-percent:0;mso-wrap-distance-left:9pt;mso-wrap-distance-top:0;mso-wrap-distance-right:9pt;mso-wrap-distance-bottom:0;mso-position-horizontal:absolute;mso-position-horizontal-relative:text;mso-position-vertical:absolute;mso-position-vertical-relative:text;mso-width-percent:400;mso-height-percent:0;mso-width-relative:margin;mso-height-relative:margin;v-text-anchor:top" o:gfxdata="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">
+              <v:shape id="Text Box 2" o:spid="_x0000_s1026" type="#_x0000_t202" style="position:absolute;margin-left:327.6pt;margin-top:26.3pt;width:186.95pt;height:193.8pt;z-index:251659264;visibility:visible;mso-wrap-style:square;mso-width-percent:400;mso-height-percent:0;mso-wrap-distance-left:9pt;mso-wrap-distance-top:0;mso-wrap-distance-right:9pt;mso-wrap-distance-bottom:0;mso-position-horizontal:absolute;mso-position-horizontal-relative:text;mso-position-vertical:absolute;mso-position-vertical-relative:text;mso-width-percent:400;mso-height-percent:0;mso-width-relative:margin;mso-height-relative:margin;v-text-anchor:top" o:gfxdata="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">
                 <v:textbox>
                   <w:txbxContent>
                     <w:p>
@@ -202,7 +249,28 @@
                           <w:b/>
                           <w:bCs/>
                         </w:rPr>
-                        <w:t xml:space="preserve"> with velocity of 4 m/s above the canopy</w:t>
+                        <w:t xml:space="preserve"> when</w:t>
+                      </w:r>
+                      <w:r>
+                        <w:rPr>
+                          <w:b/>
+                          <w:bCs/>
+                        </w:rPr>
+                        <w:t xml:space="preserve"> </w:t>
+                      </w:r>
+                      <w:r>
+                        <w:rPr>
+                          <w:b/>
+                          <w:bCs/>
+                        </w:rPr>
+                        <w:t>the velocity above the canopy is</w:t>
+                      </w:r>
+                      <w:r>
+                        <w:rPr>
+                          <w:b/>
+                          <w:bCs/>
+                        </w:rPr>
+                        <w:t xml:space="preserve"> 4 m/s</w:t>
                       </w:r>
                       <w:r>
                         <w:rPr>
@@ -276,6 +344,8 @@
           </wp:inline>
         </w:drawing>
       </w:r>
+      <w:bookmarkStart w:id="0" w:name="_GoBack"/>
+      <w:bookmarkEnd w:id="0"/>
     </w:p>
     <w:sectPr>
       <w:pgSz w:w="12240" w:h="15840"/>

</xml_diff>

<commit_message>
Lots of updates in text work
</commit_message>
<xml_diff>
--- a/text_work/synopsis.docx
+++ b/text_work/synopsis.docx
@@ -69,7 +69,16 @@
           <w:sz w:val="24"/>
           <w:szCs w:val="24"/>
         </w:rPr>
-        <w:t>similarly, excluding a small drop near the edge of the canopy. Despite the similarities in behavior, the connection wasn’t clear enough and it appears that at the very least no linear relationship exists between the two values. Even without a simple connection, the scale of the Reynolds Stresses was the same as the acceleration, and more research on the matter is encouraged.</w:t>
+        <w:t>similarly, exclu</w:t>
+      </w:r>
+      <w:bookmarkStart w:id="0" w:name="_GoBack"/>
+      <w:bookmarkEnd w:id="0"/>
+      <w:r>
+        <w:rPr>
+          <w:sz w:val="24"/>
+          <w:szCs w:val="24"/>
+        </w:rPr>
+        <w:t>ding a small drop near the edge of the canopy. Despite the similarities in behavior, the connection wasn’t clear enough and it appears that at the very least no linear relationship exists between the two values. Even without a simple connection, the scale of the Reynolds Stresses was the same as the acceleration, and more research on the matter is encouraged.</w:t>
       </w:r>
     </w:p>
     <w:p>
@@ -300,7 +309,7 @@
         </w:rPr>
         <w:drawing>
           <wp:inline distT="0" distB="0" distL="0" distR="0" wp14:anchorId="4FBCA996" wp14:editId="13C2C759">
-            <wp:extent cx="4419600" cy="2998820"/>
+            <wp:extent cx="4422007" cy="2972688"/>
             <wp:effectExtent l="0" t="0" r="0" b="0"/>
             <wp:docPr id="47" name="Picture 47"/>
             <wp:cNvGraphicFramePr>
@@ -316,14 +325,13 @@
                     </pic:cNvPicPr>
                   </pic:nvPicPr>
                   <pic:blipFill>
-                    <a:blip r:embed="rId5" cstate="print">
+                    <a:blip r:embed="rId5">
                       <a:extLst>
                         <a:ext uri="{28A0092B-C50C-407E-A947-70E740481C1C}">
                           <a14:useLocalDpi xmlns:a14="http://schemas.microsoft.com/office/drawing/2010/main" val="0"/>
                         </a:ext>
                       </a:extLst>
                     </a:blip>
-                    <a:srcRect/>
                     <a:stretch>
                       <a:fillRect/>
                     </a:stretch>
@@ -331,7 +339,7 @@
                   <pic:spPr bwMode="auto">
                     <a:xfrm>
                       <a:off x="0" y="0"/>
-                      <a:ext cx="4422007" cy="3000453"/>
+                      <a:ext cx="4422007" cy="2972688"/>
                     </a:xfrm>
                     <a:prstGeom prst="rect">
                       <a:avLst/>
@@ -344,8 +352,6 @@
           </wp:inline>
         </w:drawing>
       </w:r>
-      <w:bookmarkStart w:id="0" w:name="_GoBack"/>
-      <w:bookmarkEnd w:id="0"/>
     </w:p>
     <w:sectPr>
       <w:pgSz w:w="12240" w:h="15840"/>
@@ -543,6 +549,7 @@
   <w:style w:type="character" w:default="1" w:styleId="DefaultParagraphFont">
     <w:name w:val="Default Paragraph Font"/>
     <w:uiPriority w:val="1"/>
+    <w:semiHidden/>
     <w:unhideWhenUsed/>
   </w:style>
   <w:style w:type="table" w:default="1" w:styleId="TableNormal">
@@ -839,6 +846,7 @@
   <w:style w:type="character" w:default="1" w:styleId="DefaultParagraphFont">
     <w:name w:val="Default Paragraph Font"/>
     <w:uiPriority w:val="1"/>
+    <w:semiHidden/>
     <w:unhideWhenUsed/>
   </w:style>
   <w:style w:type="table" w:default="1" w:styleId="TableNormal">

</xml_diff>

<commit_message>
Currently at final fixing, done up to page 18
</commit_message>
<xml_diff>
--- a/text_work/synopsis.docx
+++ b/text_work/synopsis.docx
@@ -7,18 +7,114 @@
         <w:rPr>
           <w:b/>
           <w:bCs/>
-          <w:sz w:val="44"/>
-          <w:szCs w:val="44"/>
+          <w:sz w:val="40"/>
+          <w:szCs w:val="40"/>
         </w:rPr>
       </w:pPr>
       <w:r>
         <w:rPr>
           <w:b/>
           <w:bCs/>
-          <w:sz w:val="44"/>
-          <w:szCs w:val="44"/>
-        </w:rPr>
-        <w:t>Synopsis</w:t>
+          <w:sz w:val="40"/>
+          <w:szCs w:val="40"/>
+        </w:rPr>
+        <w:t xml:space="preserve">The Correlation </w:t>
+      </w:r>
+      <w:proofErr w:type="gramStart"/>
+      <w:r>
+        <w:rPr>
+          <w:b/>
+          <w:bCs/>
+          <w:sz w:val="40"/>
+          <w:szCs w:val="40"/>
+        </w:rPr>
+        <w:t>Between</w:t>
+      </w:r>
+      <w:proofErr w:type="gramEnd"/>
+      <w:r>
+        <w:rPr>
+          <w:b/>
+          <w:bCs/>
+          <w:sz w:val="40"/>
+          <w:szCs w:val="40"/>
+        </w:rPr>
+        <w:t xml:space="preserve"> Acceleration of Particles Within a Canopy and the Drag Force Exhibited by the Buildings in the Canopy – Alexey </w:t>
+      </w:r>
+      <w:proofErr w:type="spellStart"/>
+      <w:r>
+        <w:rPr>
+          <w:b/>
+          <w:bCs/>
+          <w:sz w:val="40"/>
+          <w:szCs w:val="40"/>
+        </w:rPr>
+        <w:t>Shapovalov</w:t>
+      </w:r>
+      <w:proofErr w:type="spellEnd"/>
+    </w:p>
+    <w:p>
+      <w:pPr>
+        <w:spacing w:line="360" w:lineRule="auto"/>
+        <w:rPr>
+          <w:sz w:val="24"/>
+          <w:szCs w:val="24"/>
+        </w:rPr>
+      </w:pPr>
+      <w:r>
+        <w:rPr>
+          <w:sz w:val="24"/>
+          <w:szCs w:val="24"/>
+        </w:rPr>
+        <w:t xml:space="preserve">Drag is a central element in flow analysis, for example, the calculation of drag within an urban canopy is a widely researched subject. Recently, a new technique was developed to follow the trajectories of specific particles within the canopy. Using this technique, data was measured from an urban canopy model inside a wind tunnel. From the collected data, a potential connection between the acceleration of the wind particles and the drag force exhibited by buildings was investigated. This was done by firstly calculating the Reynolds Stresses using the velocities of the </w:t>
+      </w:r>
+      <w:r>
+        <w:rPr>
+          <w:sz w:val="24"/>
+          <w:szCs w:val="24"/>
+        </w:rPr>
+        <w:t>particles. Then,</w:t>
+      </w:r>
+      <w:r>
+        <w:rPr>
+          <w:sz w:val="24"/>
+          <w:szCs w:val="24"/>
+        </w:rPr>
+        <w:t xml:space="preserve"> using the data about the Reynolds Stresses the drag was inferred. Alongside that, the acceleration of the particles was calculated at different heights. The drag calculated from the Reynolds Stresses behaved as expected, starting </w:t>
+      </w:r>
+      <w:r>
+        <w:rPr>
+          <w:sz w:val="24"/>
+          <w:szCs w:val="24"/>
+        </w:rPr>
+        <w:t>with</w:t>
+      </w:r>
+      <w:r>
+        <w:rPr>
+          <w:sz w:val="24"/>
+          <w:szCs w:val="24"/>
+        </w:rPr>
+        <w:t xml:space="preserve"> a sharp decent and afterwards slowly increasing as height increases</w:t>
+      </w:r>
+      <w:r>
+        <w:rPr>
+          <w:sz w:val="24"/>
+          <w:szCs w:val="24"/>
+        </w:rPr>
+        <w:t xml:space="preserve"> (See figure 1)</w:t>
+      </w:r>
+      <w:r>
+        <w:rPr>
+          <w:sz w:val="24"/>
+          <w:szCs w:val="24"/>
+        </w:rPr>
+        <w:t xml:space="preserve">. The acceleration measurements behaved </w:t>
+      </w:r>
+      <w:r>
+        <w:rPr>
+          <w:sz w:val="24"/>
+          <w:szCs w:val="24"/>
+        </w:rPr>
+        <w:t>similarly, excluding a small drop near the edge of the canopy. Despite the similarities in behavior, the connection wasn’t clear enough and it appears that at the very least no linear relationship exists between the two values. Even without a simple connection, the scale of the Reynolds Stresses was the same as the acceleration, and more research on the matter is encouraged.</w:t>
       </w:r>
     </w:p>
     <w:p>
@@ -31,83 +127,24 @@
       </w:pPr>
       <w:r>
         <w:rPr>
-          <w:sz w:val="24"/>
-          <w:szCs w:val="24"/>
-        </w:rPr>
-        <w:t xml:space="preserve">Drag is a central element in flow analysis, for example, the calculation of drag within an urban canopy is a widely researched subject. Recently, a new technique was developed to follow the trajectories of specific particles within the canopy. Using this technique, data was measured from an urban canopy model inside a wind tunnel. From the collected data, a potential connection between the acceleration of the wind particles and the drag force exhibited by buildings was investigated. This was done by firstly calculating the Reynolds Stresses using the velocities of the </w:t>
-      </w:r>
-      <w:r>
-        <w:rPr>
-          <w:sz w:val="24"/>
-          <w:szCs w:val="24"/>
-        </w:rPr>
-        <w:t>particles. Then,</w:t>
-      </w:r>
-      <w:r>
-        <w:rPr>
-          <w:sz w:val="24"/>
-          <w:szCs w:val="24"/>
-        </w:rPr>
-        <w:t xml:space="preserve"> using the data about the Reynolds Stresses the drag was inferred. Alongside that, the acceleration of the particles was calculated at different heights. The drag calculated from the Reynolds Stresses behaved as expected, starting </w:t>
-      </w:r>
-      <w:r>
-        <w:rPr>
-          <w:sz w:val="24"/>
-          <w:szCs w:val="24"/>
-        </w:rPr>
-        <w:t>with</w:t>
-      </w:r>
-      <w:r>
-        <w:rPr>
-          <w:sz w:val="24"/>
-          <w:szCs w:val="24"/>
-        </w:rPr>
-        <w:t xml:space="preserve"> a sharp decent and afterwards slowly increasing as height increases. The acceleration measurements behaved </w:t>
-      </w:r>
-      <w:r>
-        <w:rPr>
-          <w:sz w:val="24"/>
-          <w:szCs w:val="24"/>
-        </w:rPr>
-        <w:t>similarly, exclu</w:t>
-      </w:r>
-      <w:bookmarkStart w:id="0" w:name="_GoBack"/>
-      <w:bookmarkEnd w:id="0"/>
-      <w:r>
-        <w:rPr>
-          <w:sz w:val="24"/>
-          <w:szCs w:val="24"/>
-        </w:rPr>
-        <w:t>ding a small drop near the edge of the canopy. Despite the similarities in behavior, the connection wasn’t clear enough and it appears that at the very least no linear relationship exists between the two values. Even without a simple connection, the scale of the Reynolds Stresses was the same as the acceleration, and more research on the matter is encouraged.</w:t>
-      </w:r>
-    </w:p>
-    <w:p>
-      <w:pPr>
-        <w:spacing w:line="360" w:lineRule="auto"/>
-        <w:rPr>
-          <w:sz w:val="24"/>
-          <w:szCs w:val="24"/>
-        </w:rPr>
-      </w:pPr>
-      <w:r>
-        <w:rPr>
           <w:noProof/>
           <w:sz w:val="24"/>
           <w:szCs w:val="24"/>
         </w:rPr>
+        <w:lastRenderedPageBreak/>
         <mc:AlternateContent>
           <mc:Choice Requires="wps">
             <w:drawing>
               <wp:anchor distT="0" distB="0" distL="114300" distR="114300" simplePos="0" relativeHeight="251659264" behindDoc="0" locked="0" layoutInCell="1" allowOverlap="1" wp14:editId="36B11C9B">
                 <wp:simplePos x="0" y="0"/>
                 <wp:positionH relativeFrom="column">
-                  <wp:posOffset>4160520</wp:posOffset>
+                  <wp:posOffset>533400</wp:posOffset>
                 </wp:positionH>
                 <wp:positionV relativeFrom="paragraph">
-                  <wp:posOffset>334010</wp:posOffset>
+                  <wp:posOffset>4046220</wp:posOffset>
                 </wp:positionV>
-                <wp:extent cx="2374265" cy="2461260"/>
-                <wp:effectExtent l="0" t="0" r="22860" b="15240"/>
+                <wp:extent cx="5013960" cy="1874520"/>
+                <wp:effectExtent l="0" t="0" r="15240" b="11430"/>
                 <wp:wrapNone/>
                 <wp:docPr id="307" name="Text Box 2"/>
                 <wp:cNvGraphicFramePr>
@@ -122,7 +159,7 @@
                       <wps:spPr bwMode="auto">
                         <a:xfrm>
                           <a:off x="0" y="0"/>
-                          <a:ext cx="2374265" cy="2461260"/>
+                          <a:ext cx="5013960" cy="1874520"/>
                         </a:xfrm>
                         <a:prstGeom prst="rect">
                           <a:avLst/>
@@ -204,6 +241,17 @@
                             <w:r>
                               <w:t>drag coefficient by height, where H = 100mm. The blue line represents calculations using the drag coefficient of an infinitely thin plate, the purple line represents the drag inferred using the Reynolds Stresses, and the cyan line represents the drag calculated with the accelerations.</w:t>
                             </w:r>
+                            <w:r>
+                              <w:t xml:space="preserve"> The error bars presented in the graph are a lower and upper bound on the possible value of the point on the graph. Said values were calculated by splitting the data into 10 different groups of data and calculating the average for these groups. The lowest and highest </w:t>
+                            </w:r>
+                            <w:bookmarkStart w:id="0" w:name="_GoBack"/>
+                            <w:bookmarkEnd w:id="0"/>
+                            <w:r>
+                              <w:t>averages were</w:t>
+                            </w:r>
+                            <w:r>
+                              <w:t xml:space="preserve"> used as the range of possible values for the real average.</w:t>
+                            </w:r>
                           </w:p>
                         </w:txbxContent>
                       </wps:txbx>
@@ -214,7 +262,7 @@
                   </a:graphicData>
                 </a:graphic>
                 <wp14:sizeRelH relativeFrom="margin">
-                  <wp14:pctWidth>40000</wp14:pctWidth>
+                  <wp14:pctWidth>0</wp14:pctWidth>
                 </wp14:sizeRelH>
                 <wp14:sizeRelV relativeFrom="margin">
                   <wp14:pctHeight>0</wp14:pctHeight>
@@ -228,7 +276,7 @@
                 <v:stroke joinstyle="miter"/>
                 <v:path gradientshapeok="t" o:connecttype="rect"/>
               </v:shapetype>
-              <v:shape id="Text Box 2" o:spid="_x0000_s1026" type="#_x0000_t202" style="position:absolute;margin-left:327.6pt;margin-top:26.3pt;width:186.95pt;height:193.8pt;z-index:251659264;visibility:visible;mso-wrap-style:square;mso-width-percent:400;mso-height-percent:0;mso-wrap-distance-left:9pt;mso-wrap-distance-top:0;mso-wrap-distance-right:9pt;mso-wrap-distance-bottom:0;mso-position-horizontal:absolute;mso-position-horizontal-relative:text;mso-position-vertical:absolute;mso-position-vertical-relative:text;mso-width-percent:400;mso-height-percent:0;mso-width-relative:margin;mso-height-relative:margin;v-text-anchor:top" o:gfxdata="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">
+              <v:shape id="Text Box 2" o:spid="_x0000_s1026" type="#_x0000_t202" style="position:absolute;margin-left:42pt;margin-top:318.6pt;width:394.8pt;height:147.6pt;z-index:251659264;visibility:visible;mso-wrap-style:square;mso-width-percent:0;mso-height-percent:0;mso-wrap-distance-left:9pt;mso-wrap-distance-top:0;mso-wrap-distance-right:9pt;mso-wrap-distance-bottom:0;mso-position-horizontal:absolute;mso-position-horizontal-relative:text;mso-position-vertical:absolute;mso-position-vertical-relative:text;mso-width-percent:0;mso-height-percent:0;mso-width-relative:margin;mso-height-relative:margin;v-text-anchor:top" o:gfxdata="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">
                 <v:textbox>
                   <w:txbxContent>
                     <w:p>
@@ -294,6 +342,17 @@
                       <w:r>
                         <w:t>drag coefficient by height, where H = 100mm. The blue line represents calculations using the drag coefficient of an infinitely thin plate, the purple line represents the drag inferred using the Reynolds Stresses, and the cyan line represents the drag calculated with the accelerations.</w:t>
                       </w:r>
+                      <w:r>
+                        <w:t xml:space="preserve"> The error bars presented in the graph are a lower and upper bound on the possible value of the point on the graph. Said values were calculated by splitting the data into 10 different groups of data and calculating the average for these groups. The lowest and highest </w:t>
+                      </w:r>
+                      <w:bookmarkStart w:id="1" w:name="_GoBack"/>
+                      <w:bookmarkEnd w:id="1"/>
+                      <w:r>
+                        <w:t>averages were</w:t>
+                      </w:r>
+                      <w:r>
+                        <w:t xml:space="preserve"> used as the range of possible values for the real average.</w:t>
+                      </w:r>
                     </w:p>
                   </w:txbxContent>
                 </v:textbox>
@@ -309,8 +368,8 @@
         </w:rPr>
         <w:drawing>
           <wp:inline distT="0" distB="0" distL="0" distR="0" wp14:anchorId="4FBCA996" wp14:editId="13C2C759">
-            <wp:extent cx="4422007" cy="2972688"/>
-            <wp:effectExtent l="0" t="0" r="0" b="0"/>
+            <wp:extent cx="6080760" cy="4087783"/>
+            <wp:effectExtent l="0" t="0" r="0" b="8255"/>
             <wp:docPr id="47" name="Picture 47"/>
             <wp:cNvGraphicFramePr>
               <a:graphicFrameLocks xmlns:a="http://schemas.openxmlformats.org/drawingml/2006/main" noChangeAspect="1"/>
@@ -339,7 +398,7 @@
                   <pic:spPr bwMode="auto">
                     <a:xfrm>
                       <a:off x="0" y="0"/>
-                      <a:ext cx="4422007" cy="2972688"/>
+                      <a:ext cx="6084072" cy="4090009"/>
                     </a:xfrm>
                     <a:prstGeom prst="rect">
                       <a:avLst/>

</xml_diff>